<commit_message>
Todos los html implementados a falta de revisión
</commit_message>
<xml_diff>
--- a/MemoriaPráctica3.docx
+++ b/MemoriaPráctica3.docx
@@ -768,6 +768,7 @@
                               <w:dataBinding w:prefixMappings="xmlns:ns0='http://purl.org/dc/elements/1.1/' xmlns:ns1='http://schemas.openxmlformats.org/package/2006/metadata/core-properties' " w:xpath="/ns1:coreProperties[1]/ns0:title[1]" w:storeItemID="{6C3C8BC8-F283-45AE-878A-BAB7291924A1}"/>
                               <w:text/>
                             </w:sdtPr>
+                            <w:sdtEndPr/>
                             <w:sdtContent>
                               <w:p>
                                 <w:pPr>
@@ -806,6 +807,7 @@
                               <w:dataBinding w:prefixMappings="xmlns:ns0='http://purl.org/dc/elements/1.1/' xmlns:ns1='http://schemas.openxmlformats.org/package/2006/metadata/core-properties' " w:xpath="/ns1:coreProperties[1]/ns0:subject[1]" w:storeItemID="{6C3C8BC8-F283-45AE-878A-BAB7291924A1}"/>
                               <w:text/>
                             </w:sdtPr>
+                            <w:sdtEndPr/>
                             <w:sdtContent>
                               <w:p>
                                 <w:pPr>
@@ -980,15 +982,7 @@
         <w:t>lo voy a dejar sin imagen, solo con un h2 y más adelante, valoraré si realmente es la imagen o solo un cambio de tipografía</w:t>
       </w:r>
       <w:r>
-        <w:t xml:space="preserve">. El resto de </w:t>
-      </w:r>
-      <w:proofErr w:type="gramStart"/>
-      <w:r>
-        <w:t>elementos</w:t>
-      </w:r>
-      <w:proofErr w:type="gramEnd"/>
-      <w:r>
-        <w:t xml:space="preserve"> de esta sección no me ha planteado muchas más dudas, he creado un &lt;</w:t>
+        <w:t>. El resto de elementos de esta sección no me ha planteado muchas más dudas, he creado un &lt;</w:t>
       </w:r>
       <w:proofErr w:type="spellStart"/>
       <w:r>
@@ -1060,15 +1054,7 @@
       </w:r>
       <w:proofErr w:type="spellEnd"/>
       <w:r>
-        <w:t xml:space="preserve">&gt; en este caso, ya que semánticamente hablando no es una </w:t>
-      </w:r>
-      <w:proofErr w:type="gramStart"/>
-      <w:r>
-        <w:t>imagen</w:t>
-      </w:r>
-      <w:proofErr w:type="gramEnd"/>
-      <w:r>
-        <w:t xml:space="preserve"> sino que es un fondo</w:t>
+        <w:t>&gt; en este caso, ya que semánticamente hablando no es una imagen sino que es un fondo</w:t>
       </w:r>
       <w:r>
         <w:t>, pero después de hablarlo en clase, me queda claro que es algo que haré en el CSS</w:t>
@@ -1190,6 +1176,839 @@
         <w:t>enlace “LEER MÁS”.</w:t>
       </w:r>
     </w:p>
+    <w:p>
+      <w:r>
+        <w:t>Después de los comentarios en clase, he investigado &lt;</w:t>
+      </w:r>
+      <w:proofErr w:type="spellStart"/>
+      <w:r>
+        <w:t>abbr</w:t>
+      </w:r>
+      <w:proofErr w:type="spellEnd"/>
+      <w:r>
+        <w:t>&gt; y he concluido que e</w:t>
+      </w:r>
+      <w:r>
+        <w:t>l uso de &lt;</w:t>
+      </w:r>
+      <w:proofErr w:type="spellStart"/>
+      <w:r>
+        <w:t>abbr</w:t>
+      </w:r>
+      <w:proofErr w:type="spellEnd"/>
+      <w:r>
+        <w:t xml:space="preserve">&gt; permite marcar abreviaturas o acrónimos y asociarles una expansión semántica a través del atributo </w:t>
+      </w:r>
+      <w:proofErr w:type="spellStart"/>
+      <w:r>
+        <w:t>title</w:t>
+      </w:r>
+      <w:proofErr w:type="spellEnd"/>
+      <w:r>
+        <w:t>, lo cual mejora la accesibilidad.</w:t>
+      </w:r>
+    </w:p>
+    <w:p>
+      <w:r>
+        <w:t xml:space="preserve">Según la especificación HTML, </w:t>
+      </w:r>
+      <w:r>
+        <w:rPr>
+          <w:b/>
+          <w:bCs/>
+        </w:rPr>
+        <w:t>cada elemento &lt;</w:t>
+      </w:r>
+      <w:proofErr w:type="spellStart"/>
+      <w:r>
+        <w:rPr>
+          <w:b/>
+          <w:bCs/>
+        </w:rPr>
+        <w:t>abbr</w:t>
+      </w:r>
+      <w:proofErr w:type="spellEnd"/>
+      <w:r>
+        <w:rPr>
+          <w:b/>
+          <w:bCs/>
+        </w:rPr>
+        <w:t>&gt; es independiente</w:t>
+      </w:r>
+      <w:r>
+        <w:t>, y no existe una exigencia oficial de que solo deba utilizarse una vez ni que la expansión se propague automáticamente a otras ocurrencias del mismo término.</w:t>
+      </w:r>
+    </w:p>
+    <w:p>
+      <w:r>
+        <w:t xml:space="preserve">Las Web Content </w:t>
+      </w:r>
+      <w:proofErr w:type="spellStart"/>
+      <w:r>
+        <w:t>Accessibility</w:t>
+      </w:r>
+      <w:proofErr w:type="spellEnd"/>
+      <w:r>
+        <w:t xml:space="preserve"> </w:t>
+      </w:r>
+      <w:proofErr w:type="spellStart"/>
+      <w:r>
+        <w:t>Guidelines</w:t>
+      </w:r>
+      <w:proofErr w:type="spellEnd"/>
+      <w:r>
+        <w:t xml:space="preserve"> (WCAG) recomiendan que el significado de las abreviaturas esté disponible al usuario, lo cual suele lograrse proporcionando la expansión en la primera aparición o vinculando la abreviatura con un definidor comprensible</w:t>
+      </w:r>
+      <w:r>
+        <w:t>, por ello, he estimado adecuado hacerlo solo la primera vez que aparece</w:t>
+      </w:r>
+      <w:r>
+        <w:t xml:space="preserve"> en un texto visible sin contar el </w:t>
+      </w:r>
+      <w:r>
+        <w:t xml:space="preserve">nombre de la página, es decir, en el &lt;h2&gt; de la sección </w:t>
+      </w:r>
+      <w:r>
+        <w:t xml:space="preserve">“¿Qué es la IA?”. Tengo dudas sobre esta decisión, pero creo que es más adecuado dejar una sola que saturar el texto con </w:t>
+      </w:r>
+      <w:r>
+        <w:t>múltiples &lt;</w:t>
+      </w:r>
+      <w:proofErr w:type="spellStart"/>
+      <w:r>
+        <w:t>abbr</w:t>
+      </w:r>
+      <w:proofErr w:type="spellEnd"/>
+      <w:r>
+        <w:t xml:space="preserve">&gt; apuntando a la misma abreviatura. Además, la documentación también indica </w:t>
+      </w:r>
+      <w:r>
+        <w:t>que se debe usar cuando la abreviatura puede ser ambigua o cuando se quiere aportar una expansión de forma accesible, considero que IA es un término más que reconocido</w:t>
+      </w:r>
+      <w:r>
+        <w:t>, luego no es ambiguo, mientras que la expansión queda reflejada en un solo uso.</w:t>
+      </w:r>
+    </w:p>
+    <w:p>
+      <w:r>
+        <w:t>Por otra parte, le he dado una vuelta a la sección del &lt;</w:t>
+      </w:r>
+      <w:proofErr w:type="spellStart"/>
+      <w:r>
+        <w:t>section</w:t>
+      </w:r>
+      <w:proofErr w:type="spellEnd"/>
+      <w:r>
+        <w:t xml:space="preserve">&gt; con las </w:t>
+      </w:r>
+      <w:proofErr w:type="spellStart"/>
+      <w:r>
+        <w:t>cards</w:t>
+      </w:r>
+      <w:proofErr w:type="spellEnd"/>
+      <w:r>
+        <w:t>, según he visto, nada me impide usar &lt;</w:t>
+      </w:r>
+      <w:proofErr w:type="spellStart"/>
+      <w:r>
+        <w:t>header</w:t>
+      </w:r>
+      <w:proofErr w:type="spellEnd"/>
+      <w:r>
+        <w:t>&gt; y &lt;</w:t>
+      </w:r>
+      <w:proofErr w:type="spellStart"/>
+      <w:r>
+        <w:t>footer</w:t>
+      </w:r>
+      <w:proofErr w:type="spellEnd"/>
+      <w:r>
+        <w:t xml:space="preserve">&gt; dentro de ellas y creo que podría quedar mejor como elemento </w:t>
+      </w:r>
+      <w:r>
+        <w:t xml:space="preserve">independiente así que he modificado la estructura de cada </w:t>
+      </w:r>
+      <w:r>
+        <w:t>&lt;</w:t>
+      </w:r>
+      <w:proofErr w:type="spellStart"/>
+      <w:r>
+        <w:t>article</w:t>
+      </w:r>
+      <w:proofErr w:type="spellEnd"/>
+      <w:r>
+        <w:t>&gt; con &lt;</w:t>
+      </w:r>
+      <w:proofErr w:type="spellStart"/>
+      <w:r>
+        <w:t>img</w:t>
+      </w:r>
+      <w:proofErr w:type="spellEnd"/>
+      <w:r>
+        <w:t>&gt; + &lt;</w:t>
+      </w:r>
+      <w:proofErr w:type="spellStart"/>
+      <w:r>
+        <w:t>header</w:t>
+      </w:r>
+      <w:proofErr w:type="spellEnd"/>
+      <w:r>
+        <w:t xml:space="preserve">&gt; + &lt;h3&gt; + </w:t>
+      </w:r>
+      <w:r>
+        <w:t>&lt;p&gt; + &lt;</w:t>
+      </w:r>
+      <w:proofErr w:type="spellStart"/>
+      <w:r>
+        <w:t>footer</w:t>
+      </w:r>
+      <w:proofErr w:type="spellEnd"/>
+      <w:r>
+        <w:t xml:space="preserve">&gt; respectivamente. Además, el texto del </w:t>
+      </w:r>
+      <w:r>
+        <w:t>&lt;h3&gt; podría ser un enlace real al sitio, como ya comenté, “VER MÁS” me llama a expandir (que no haré por requerir JS)</w:t>
+      </w:r>
+      <w:r>
+        <w:t xml:space="preserve"> y el título me llama más a abrir el artículo desde su página original.</w:t>
+      </w:r>
+    </w:p>
+    <w:p>
+      <w:pPr>
+        <w:pStyle w:val="Ttulo1"/>
+      </w:pPr>
+      <w:r>
+        <w:t>Aplicaciones</w:t>
+      </w:r>
+    </w:p>
+    <w:p>
+      <w:r>
+        <w:t>He empezado copiando y pegando el &lt;</w:t>
+      </w:r>
+      <w:proofErr w:type="spellStart"/>
+      <w:r>
+        <w:t>header</w:t>
+      </w:r>
+      <w:proofErr w:type="spellEnd"/>
+      <w:r>
+        <w:t>&gt; y &lt;</w:t>
+      </w:r>
+      <w:proofErr w:type="spellStart"/>
+      <w:r>
+        <w:t>footer</w:t>
+      </w:r>
+      <w:proofErr w:type="spellEnd"/>
+      <w:r>
+        <w:t xml:space="preserve">&gt; del </w:t>
+      </w:r>
+      <w:proofErr w:type="spellStart"/>
+      <w:r>
+        <w:t>index</w:t>
+      </w:r>
+      <w:proofErr w:type="spellEnd"/>
+      <w:r>
+        <w:t>.</w:t>
+      </w:r>
+    </w:p>
+    <w:p>
+      <w:r>
+        <w:t xml:space="preserve">En cuanto a esto, decir que en el </w:t>
+      </w:r>
+      <w:proofErr w:type="spellStart"/>
+      <w:r>
+        <w:t>index</w:t>
+      </w:r>
+      <w:proofErr w:type="spellEnd"/>
+      <w:r>
+        <w:t xml:space="preserve"> no había ningún elemento del &lt;</w:t>
+      </w:r>
+      <w:proofErr w:type="spellStart"/>
+      <w:r>
+        <w:t>header</w:t>
+      </w:r>
+      <w:proofErr w:type="spellEnd"/>
+      <w:r>
+        <w:t>&gt; seleccionado, pero sí en esta sección y en las venideras, por lo que he añadido una clase “</w:t>
+      </w:r>
+      <w:proofErr w:type="spellStart"/>
+      <w:r>
+        <w:t>selected</w:t>
+      </w:r>
+      <w:proofErr w:type="spellEnd"/>
+      <w:r>
+        <w:t>” al &lt;</w:t>
+      </w:r>
+      <w:proofErr w:type="spellStart"/>
+      <w:r>
+        <w:t>li</w:t>
+      </w:r>
+      <w:proofErr w:type="spellEnd"/>
+      <w:r>
+        <w:t xml:space="preserve">&gt; correspondiente para poder darle el formato adecuado en el </w:t>
+      </w:r>
+      <w:proofErr w:type="spellStart"/>
+      <w:r>
+        <w:t>css</w:t>
+      </w:r>
+      <w:proofErr w:type="spellEnd"/>
+      <w:r>
+        <w:t>.</w:t>
+      </w:r>
+    </w:p>
+    <w:p>
+      <w:r>
+        <w:t xml:space="preserve">En cuanto </w:t>
+      </w:r>
+      <w:r>
+        <w:t>a la sección principal, dentro de &lt;</w:t>
+      </w:r>
+      <w:proofErr w:type="spellStart"/>
+      <w:r>
+        <w:t>main</w:t>
+      </w:r>
+      <w:proofErr w:type="spellEnd"/>
+      <w:r>
+        <w:t xml:space="preserve">&gt; creo adecuado hacer como en el </w:t>
+      </w:r>
+      <w:proofErr w:type="spellStart"/>
+      <w:r>
+        <w:t>index</w:t>
+      </w:r>
+      <w:proofErr w:type="spellEnd"/>
+      <w:r>
+        <w:t xml:space="preserve">, empezaré con un &lt;h1&gt; para el </w:t>
+      </w:r>
+      <w:r>
+        <w:t>título y luego haré un &lt;</w:t>
+      </w:r>
+      <w:proofErr w:type="spellStart"/>
+      <w:r>
+        <w:t>article</w:t>
+      </w:r>
+      <w:proofErr w:type="spellEnd"/>
+      <w:r>
+        <w:t xml:space="preserve">&gt; con </w:t>
+      </w:r>
+      <w:r>
+        <w:lastRenderedPageBreak/>
+        <w:t>&lt;</w:t>
+      </w:r>
+      <w:proofErr w:type="spellStart"/>
+      <w:r>
+        <w:t>sections</w:t>
+      </w:r>
+      <w:proofErr w:type="spellEnd"/>
+      <w:r>
+        <w:t>&gt; en modo “</w:t>
+      </w:r>
+      <w:proofErr w:type="spellStart"/>
+      <w:r>
+        <w:t>cards</w:t>
+      </w:r>
+      <w:proofErr w:type="spellEnd"/>
+      <w:r>
+        <w:t xml:space="preserve">” siguiendo el patrón &lt;h2&gt; + </w:t>
+      </w:r>
+      <w:r>
+        <w:t>&lt;p&gt; + &lt;</w:t>
+      </w:r>
+      <w:proofErr w:type="spellStart"/>
+      <w:r>
+        <w:t>footer</w:t>
+      </w:r>
+      <w:proofErr w:type="spellEnd"/>
+      <w:r>
+        <w:t>&gt; para el enlace respectivamente.</w:t>
+      </w:r>
+    </w:p>
+    <w:p>
+      <w:pPr>
+        <w:pStyle w:val="Ttulo1"/>
+      </w:pPr>
+      <w:r>
+        <w:t>En el cine</w:t>
+      </w:r>
+    </w:p>
+    <w:p>
+      <w:r>
+        <w:t>Aquí he empezado igual, copiando el &lt;</w:t>
+      </w:r>
+      <w:proofErr w:type="spellStart"/>
+      <w:r>
+        <w:t>header</w:t>
+      </w:r>
+      <w:proofErr w:type="spellEnd"/>
+      <w:r>
+        <w:t>&gt; y &lt;</w:t>
+      </w:r>
+      <w:proofErr w:type="spellStart"/>
+      <w:r>
+        <w:t>footer</w:t>
+      </w:r>
+      <w:proofErr w:type="spellEnd"/>
+      <w:r>
+        <w:t>&gt; y de paso, he creado también la página de noticias y pegado lo mismo, así tengo ya todas las páginas con su base.</w:t>
+      </w:r>
+    </w:p>
+    <w:p>
+      <w:r>
+        <w:t xml:space="preserve">En cuanto al contenido principal de esta página, he considerado mantener el estilo de </w:t>
+      </w:r>
+      <w:proofErr w:type="spellStart"/>
+      <w:r>
+        <w:t>cards</w:t>
+      </w:r>
+      <w:proofErr w:type="spellEnd"/>
+      <w:r>
+        <w:t xml:space="preserve"> que he llevado en tod</w:t>
+      </w:r>
+      <w:r>
+        <w:t xml:space="preserve">a la práctica, lo único que no estoy muy seguro de utilizar un </w:t>
+      </w:r>
+      <w:proofErr w:type="spellStart"/>
+      <w:r>
+        <w:t>section</w:t>
+      </w:r>
+      <w:proofErr w:type="spellEnd"/>
+      <w:r>
+        <w:t xml:space="preserve"> con los </w:t>
+      </w:r>
+      <w:proofErr w:type="spellStart"/>
+      <w:r>
+        <w:t>articles</w:t>
+      </w:r>
+      <w:proofErr w:type="spellEnd"/>
+      <w:r>
+        <w:t xml:space="preserve">, sí me parece apropiado, pero recuerdo que cada </w:t>
+      </w:r>
+      <w:proofErr w:type="spellStart"/>
+      <w:r>
+        <w:t>section</w:t>
+      </w:r>
+      <w:proofErr w:type="spellEnd"/>
+      <w:r>
+        <w:t xml:space="preserve"> debe tener un &lt;</w:t>
+      </w:r>
+      <w:proofErr w:type="spellStart"/>
+      <w:r>
+        <w:t>h</w:t>
+      </w:r>
+      <w:r>
+        <w:t>x</w:t>
+      </w:r>
+      <w:proofErr w:type="spellEnd"/>
+      <w:r>
+        <w:t>&gt;, sin embargo no aparece en el mockup por lo que puedo hacer dos cosas, crear un &lt;</w:t>
+      </w:r>
+      <w:proofErr w:type="spellStart"/>
+      <w:r>
+        <w:t>div</w:t>
+      </w:r>
+      <w:proofErr w:type="spellEnd"/>
+      <w:r>
+        <w:t>&gt; como contenedor principal y agrupar los &lt;</w:t>
+      </w:r>
+      <w:proofErr w:type="spellStart"/>
+      <w:r>
+        <w:t>div</w:t>
+      </w:r>
+      <w:proofErr w:type="spellEnd"/>
+      <w:r>
+        <w:t>&gt; de cada “</w:t>
+      </w:r>
+      <w:proofErr w:type="spellStart"/>
+      <w:r>
+        <w:t>card</w:t>
+      </w:r>
+      <w:proofErr w:type="spellEnd"/>
+      <w:r>
+        <w:t>”, también puedo mantener el estilo de &lt;</w:t>
+      </w:r>
+      <w:proofErr w:type="spellStart"/>
+      <w:r>
+        <w:t>article</w:t>
+      </w:r>
+      <w:proofErr w:type="spellEnd"/>
+      <w:r>
+        <w:t>&gt; &lt;</w:t>
+      </w:r>
+      <w:proofErr w:type="spellStart"/>
+      <w:r>
+        <w:t>section</w:t>
+      </w:r>
+      <w:proofErr w:type="spellEnd"/>
+      <w:r>
+        <w:t xml:space="preserve">&gt; poner un &lt;h2&gt; con una clase </w:t>
+      </w:r>
+      <w:r>
+        <w:t>“</w:t>
+      </w:r>
+      <w:proofErr w:type="spellStart"/>
+      <w:r>
+        <w:t>hide</w:t>
+      </w:r>
+      <w:proofErr w:type="spellEnd"/>
+      <w:r>
+        <w:t xml:space="preserve">” y usar </w:t>
+      </w:r>
+      <w:proofErr w:type="spellStart"/>
+      <w:r>
+        <w:t>css</w:t>
+      </w:r>
+      <w:proofErr w:type="spellEnd"/>
+      <w:r>
+        <w:t xml:space="preserve"> para que no se vea, pero mantenga la semántica adecuada.</w:t>
+      </w:r>
+      <w:r>
+        <w:t xml:space="preserve"> En esta página, también aparece las siglas IA de la película “I.A. Inteligencia artificial”, según mi criterio, no sería necesaria la etiqueta &lt;</w:t>
+      </w:r>
+      <w:proofErr w:type="spellStart"/>
+      <w:r>
+        <w:t>abbr</w:t>
+      </w:r>
+      <w:proofErr w:type="spellEnd"/>
+      <w:r>
+        <w:t xml:space="preserve">&gt; en este caso, ya que no existe ambigüedad en el término, no obstante, he decido ponerla, considero que </w:t>
+      </w:r>
+      <w:r>
+        <w:t>es mejor pecar de exceso que de ausencia.</w:t>
+      </w:r>
+    </w:p>
+    <w:p/>
+    <w:p>
+      <w:pPr>
+        <w:pStyle w:val="Ttulo1"/>
+      </w:pPr>
+      <w:r>
+        <w:t>Despacho</w:t>
+      </w:r>
+    </w:p>
+    <w:p>
+      <w:r>
+        <w:t>Bueno, esta sección es la que más dudas me ha generado, tiene mucho contenido con muchas estructuras diferentes.</w:t>
+      </w:r>
+      <w:r>
+        <w:t xml:space="preserve"> Para empezar, hay una sucesión de enlaces (migas de pan) que había hecho inicialmente con un &lt;p&gt; aunque esta opción no me convencía, después de mirarlo y pensarlo mejor, creo que un &lt;</w:t>
+      </w:r>
+      <w:proofErr w:type="spellStart"/>
+      <w:r>
+        <w:t>nav</w:t>
+      </w:r>
+      <w:proofErr w:type="spellEnd"/>
+      <w:r>
+        <w:t>&gt; es mucho más adecuado así que lo he modificado.</w:t>
+      </w:r>
+    </w:p>
+    <w:p>
+      <w:r>
+        <w:t xml:space="preserve">Para la imagen, he usado un </w:t>
+      </w:r>
+      <w:r>
+        <w:t>&lt;</w:t>
+      </w:r>
+      <w:r>
+        <w:t>figure</w:t>
+      </w:r>
+      <w:r>
+        <w:t>&gt;</w:t>
+      </w:r>
+      <w:r>
+        <w:t xml:space="preserve"> </w:t>
+      </w:r>
+      <w:r>
+        <w:t xml:space="preserve">con su </w:t>
+      </w:r>
+      <w:proofErr w:type="spellStart"/>
+      <w:r>
+        <w:t>figcaption</w:t>
+      </w:r>
+      <w:proofErr w:type="spellEnd"/>
+      <w:r>
+        <w:t xml:space="preserve"> para le pie de foto, esto lo tenía claro.</w:t>
+      </w:r>
+    </w:p>
+    <w:p>
+      <w:r>
+        <w:t xml:space="preserve">Respecto al resto, considero que lo mejor es meter todo dentro de un </w:t>
+      </w:r>
+      <w:r>
+        <w:t>&lt;</w:t>
+      </w:r>
+      <w:proofErr w:type="spellStart"/>
+      <w:r>
+        <w:t>article</w:t>
+      </w:r>
+      <w:proofErr w:type="spellEnd"/>
+      <w:r>
+        <w:t>&gt; y un &lt;aside&gt; para la sección de artículos recientes</w:t>
+      </w:r>
+      <w:r>
+        <w:t>, está contendrá un &lt;h2&gt; y, no sé si usar un &lt;</w:t>
+      </w:r>
+      <w:proofErr w:type="spellStart"/>
+      <w:r>
+        <w:t>ul</w:t>
+      </w:r>
+      <w:proofErr w:type="spellEnd"/>
+      <w:r>
+        <w:t>&gt; con &lt;</w:t>
+      </w:r>
+      <w:proofErr w:type="spellStart"/>
+      <w:r>
+        <w:t>li</w:t>
+      </w:r>
+      <w:proofErr w:type="spellEnd"/>
+      <w:r>
+        <w:t>&gt; para cada artículo o directamente un &lt;</w:t>
+      </w:r>
+      <w:proofErr w:type="spellStart"/>
+      <w:r>
+        <w:t>article</w:t>
+      </w:r>
+      <w:proofErr w:type="spellEnd"/>
+      <w:r>
+        <w:t xml:space="preserve">&gt;, </w:t>
+      </w:r>
+      <w:r>
+        <w:t>como solo son dos elementos &lt;</w:t>
+      </w:r>
+      <w:proofErr w:type="spellStart"/>
+      <w:r>
+        <w:t>article</w:t>
+      </w:r>
+      <w:proofErr w:type="spellEnd"/>
+      <w:r>
+        <w:t>&gt; podría encajar, pero pensando en que la sección podrían crecer, lo mas adecuado sería el &lt;</w:t>
+      </w:r>
+      <w:proofErr w:type="spellStart"/>
+      <w:r>
+        <w:t>ul</w:t>
+      </w:r>
+      <w:proofErr w:type="spellEnd"/>
+      <w:r>
+        <w:t>&gt;</w:t>
+      </w:r>
+      <w:r>
+        <w:t xml:space="preserve"> (como dato, cabe mencionar que estas observaciones las estoy realizando antes </w:t>
+      </w:r>
+      <w:r>
+        <w:t>del</w:t>
+      </w:r>
+      <w:r>
+        <w:t xml:space="preserve"> código</w:t>
+      </w:r>
+      <w:r>
+        <w:t>, al contrario de cómo trabajo habitualmente</w:t>
+      </w:r>
+      <w:r>
+        <w:t>, así que es un poco como pensar en voz alta</w:t>
+      </w:r>
+      <w:r>
+        <w:t>, luego podría haber cambios que reflejaré más adelante). Cada &lt;</w:t>
+      </w:r>
+      <w:proofErr w:type="spellStart"/>
+      <w:r>
+        <w:t>li</w:t>
+      </w:r>
+      <w:proofErr w:type="spellEnd"/>
+      <w:r>
+        <w:t>&gt; contendrá un</w:t>
+      </w:r>
+      <w:r>
+        <w:t xml:space="preserve"> &lt;</w:t>
+      </w:r>
+      <w:proofErr w:type="spellStart"/>
+      <w:r>
+        <w:t>img</w:t>
+      </w:r>
+      <w:proofErr w:type="spellEnd"/>
+      <w:r>
+        <w:t xml:space="preserve">&gt; un </w:t>
+      </w:r>
+      <w:r>
+        <w:lastRenderedPageBreak/>
+        <w:t xml:space="preserve">&lt;h2&gt; con su &lt;a&gt; para enlazar la noticia </w:t>
+      </w:r>
+      <w:r>
+        <w:t xml:space="preserve">y el </w:t>
+      </w:r>
+      <w:proofErr w:type="spellStart"/>
+      <w:r>
+        <w:t>datetime</w:t>
+      </w:r>
+      <w:proofErr w:type="spellEnd"/>
+      <w:r>
+        <w:t xml:space="preserve"> (quizá acompañado de la etiqueta &lt;</w:t>
+      </w:r>
+      <w:proofErr w:type="spellStart"/>
+      <w:r>
+        <w:t>small</w:t>
+      </w:r>
+      <w:proofErr w:type="spellEnd"/>
+      <w:r>
+        <w:t>&gt;</w:t>
+      </w:r>
+    </w:p>
+    <w:p>
+      <w:r>
+        <w:t>Respecto al contenido de</w:t>
+      </w:r>
+      <w:r>
+        <w:t>l &lt;</w:t>
+      </w:r>
+      <w:proofErr w:type="spellStart"/>
+      <w:r>
+        <w:t>article</w:t>
+      </w:r>
+      <w:proofErr w:type="spellEnd"/>
+      <w:r>
+        <w:t>&gt; voy a poner un &lt;h1&gt; para el título principal</w:t>
+      </w:r>
+      <w:r>
+        <w:t xml:space="preserve"> con su &lt;p&gt;, un &lt;h2&gt; para el subtítulo con su &lt;p&gt; y &lt;h3&gt; para </w:t>
+      </w:r>
+      <w:r>
+        <w:t>los puntos 1-5 con un &lt;</w:t>
+      </w:r>
+      <w:proofErr w:type="spellStart"/>
+      <w:r>
+        <w:t>ol</w:t>
+      </w:r>
+      <w:proofErr w:type="spellEnd"/>
+      <w:r>
+        <w:t>&gt; &lt;</w:t>
+      </w:r>
+      <w:proofErr w:type="spellStart"/>
+      <w:r>
+        <w:t>li</w:t>
+      </w:r>
+      <w:proofErr w:type="spellEnd"/>
+      <w:r>
+        <w:t xml:space="preserve">&gt; ya que parece una lista </w:t>
+      </w:r>
+      <w:proofErr w:type="spellStart"/>
+      <w:r>
+        <w:t>númerada</w:t>
+      </w:r>
+      <w:proofErr w:type="spellEnd"/>
+      <w:r>
+        <w:t>.</w:t>
+      </w:r>
+    </w:p>
+    <w:p>
+      <w:r>
+        <w:t>¿Respecto a la parte de “Qué es Despacho 42?</w:t>
+      </w:r>
+      <w:r>
+        <w:t xml:space="preserve"> </w:t>
+      </w:r>
+      <w:r>
+        <w:t>Será otra &lt;</w:t>
+      </w:r>
+      <w:proofErr w:type="spellStart"/>
+      <w:r>
+        <w:t>section</w:t>
+      </w:r>
+      <w:proofErr w:type="spellEnd"/>
+      <w:r>
+        <w:t xml:space="preserve">&gt; con su &lt;h2&gt; </w:t>
+      </w:r>
+      <w:r>
+        <w:t>&lt;p&gt; luego un &lt;h3&gt; para el subtítulo y &lt;</w:t>
+      </w:r>
+      <w:proofErr w:type="spellStart"/>
+      <w:r>
+        <w:t>ul</w:t>
+      </w:r>
+      <w:proofErr w:type="spellEnd"/>
+      <w:r>
+        <w:t>&gt; con &lt;</w:t>
+      </w:r>
+      <w:proofErr w:type="spellStart"/>
+      <w:r>
+        <w:t>li</w:t>
+      </w:r>
+      <w:proofErr w:type="spellEnd"/>
+      <w:r>
+        <w:t>&gt; para la lista de enlaces.</w:t>
+      </w:r>
+    </w:p>
+    <w:p>
+      <w:r>
+        <w:t>Finalmente, una última &lt;</w:t>
+      </w:r>
+      <w:proofErr w:type="spellStart"/>
+      <w:r>
+        <w:t>section</w:t>
+      </w:r>
+      <w:proofErr w:type="spellEnd"/>
+      <w:r>
+        <w:t>&gt; para el formulario con un &lt;h2&gt; para “Deja un comentario” y el &lt;</w:t>
+      </w:r>
+      <w:proofErr w:type="spellStart"/>
+      <w:r>
+        <w:t>form</w:t>
+      </w:r>
+      <w:proofErr w:type="spellEnd"/>
+      <w:r>
+        <w:t>&gt; con los campos correspondientes.</w:t>
+      </w:r>
+    </w:p>
+    <w:p>
+      <w:r>
+        <w:t>Una vez ya puesto con el código, me ha surgido la duda de si el &lt;</w:t>
+      </w:r>
+      <w:proofErr w:type="spellStart"/>
+      <w:r>
+        <w:t>figcaption</w:t>
+      </w:r>
+      <w:proofErr w:type="spellEnd"/>
+      <w:r>
+        <w:t>&gt; de la imagen debía referencia, además de la fecha, alguna etiqueta para el autor</w:t>
+      </w:r>
+      <w:r>
+        <w:t>, he buscado si había alguna etiqueta &lt;</w:t>
+      </w:r>
+      <w:proofErr w:type="spellStart"/>
+      <w:r>
+        <w:t>author</w:t>
+      </w:r>
+      <w:proofErr w:type="spellEnd"/>
+      <w:r>
+        <w:t xml:space="preserve">&gt;, pero no existe, sin </w:t>
+      </w:r>
+      <w:r>
+        <w:t>embargo,</w:t>
+      </w:r>
+      <w:r>
+        <w:t xml:space="preserve"> sí existe &lt;</w:t>
+      </w:r>
+      <w:proofErr w:type="spellStart"/>
+      <w:r>
+        <w:t>address</w:t>
+      </w:r>
+      <w:proofErr w:type="spellEnd"/>
+      <w:r>
+        <w:t>&gt;, es un poco contraintuitivo, porque esto parece que referencia a una dirección, pero parece que es lo más adecuado, así que he decidido usarla.</w:t>
+      </w:r>
+    </w:p>
+    <w:p>
+      <w:r>
+        <w:t xml:space="preserve">En cuanto </w:t>
+      </w:r>
+      <w:r>
+        <w:t>a la parte del texto, donde empieza ya el primer título, se me ha ocurrido usar un &lt;</w:t>
+      </w:r>
+      <w:proofErr w:type="spellStart"/>
+      <w:r>
+        <w:t>header</w:t>
+      </w:r>
+      <w:proofErr w:type="spellEnd"/>
+      <w:r>
+        <w:t>&gt; creo que semánticamente encaja bien y nada me impide usar varios en una página, así que, aun a riesgo de estar incorrecto, creo que puede quedar más específico.</w:t>
+      </w:r>
+    </w:p>
+    <w:p/>
     <w:p>
       <w:r>
         <w:t xml:space="preserve">Con todo esto preparado, voy a empezar ahora a aplicar el </w:t>

</xml_diff>

<commit_message>
css de header y footer empezado
</commit_message>
<xml_diff>
--- a/MemoriaPráctica3.docx
+++ b/MemoriaPráctica3.docx
@@ -982,7 +982,15 @@
         <w:t>lo voy a dejar sin imagen, solo con un h2 y más adelante, valoraré si realmente es la imagen o solo un cambio de tipografía</w:t>
       </w:r>
       <w:r>
-        <w:t>. El resto de elementos de esta sección no me ha planteado muchas más dudas, he creado un &lt;</w:t>
+        <w:t xml:space="preserve">. El resto de </w:t>
+      </w:r>
+      <w:proofErr w:type="gramStart"/>
+      <w:r>
+        <w:t>elementos</w:t>
+      </w:r>
+      <w:proofErr w:type="gramEnd"/>
+      <w:r>
+        <w:t xml:space="preserve"> de esta sección no me ha planteado muchas más dudas, he creado un &lt;</w:t>
       </w:r>
       <w:proofErr w:type="spellStart"/>
       <w:r>
@@ -1054,7 +1062,15 @@
       </w:r>
       <w:proofErr w:type="spellEnd"/>
       <w:r>
-        <w:t>&gt; en este caso, ya que semánticamente hablando no es una imagen sino que es un fondo</w:t>
+        <w:t xml:space="preserve">&gt; en este caso, ya que semánticamente hablando no es una </w:t>
+      </w:r>
+      <w:proofErr w:type="gramStart"/>
+      <w:r>
+        <w:t>imagen</w:t>
+      </w:r>
+      <w:proofErr w:type="gramEnd"/>
+      <w:r>
+        <w:t xml:space="preserve"> sino que es un fondo</w:t>
       </w:r>
       <w:r>
         <w:t>, pero después de hablarlo en clase, me queda claro que es algo que haré en el CSS</w:t>
@@ -1412,7 +1428,15 @@
     </w:p>
     <w:p>
       <w:r>
-        <w:t xml:space="preserve">En cuanto a esto, decir que en el </w:t>
+        <w:t xml:space="preserve">En cuanto a esto, </w:t>
+      </w:r>
+      <w:proofErr w:type="gramStart"/>
+      <w:r>
+        <w:t>decir</w:t>
+      </w:r>
+      <w:proofErr w:type="gramEnd"/>
+      <w:r>
+        <w:t xml:space="preserve"> que en el </w:t>
       </w:r>
       <w:proofErr w:type="spellStart"/>
       <w:r>
@@ -1706,9 +1730,11 @@
       <w:r>
         <w:t>&lt;</w:t>
       </w:r>
+      <w:proofErr w:type="gramStart"/>
       <w:r>
         <w:t>figure</w:t>
       </w:r>
+      <w:proofErr w:type="gramEnd"/>
       <w:r>
         <w:t>&gt;</w:t>
       </w:r>
@@ -2008,6 +2034,15 @@
         <w:t>&gt; creo que semánticamente encaja bien y nada me impide usar varios en una página, así que, aun a riesgo de estar incorrecto, creo que puede quedar más específico.</w:t>
       </w:r>
     </w:p>
+    <w:p>
+      <w:r>
+        <w:t>Con el resto, he seguido el orden planteado</w:t>
+      </w:r>
+      <w:r>
+        <w:t>.</w:t>
+      </w:r>
+    </w:p>
+    <w:p/>
     <w:p/>
     <w:p>
       <w:r>
@@ -2034,13 +2069,8 @@
       <w:pPr>
         <w:pStyle w:val="Ttulo1"/>
       </w:pPr>
-      <w:proofErr w:type="spellStart"/>
-      <w:r>
-        <w:t>Index</w:t>
-      </w:r>
-      <w:proofErr w:type="spellEnd"/>
-      <w:r>
-        <w:t xml:space="preserve"> CSS</w:t>
+      <w:r>
+        <w:t>CSS</w:t>
       </w:r>
     </w:p>
     <w:p>
@@ -2056,7 +2086,13 @@
       </w:r>
       <w:proofErr w:type="spellEnd"/>
       <w:r>
-        <w:t xml:space="preserve"> CSS, después voy a descargar las fuentes correctas y a asignarla en el </w:t>
+        <w:t xml:space="preserve"> CSS, después voy a descargar las fuentes correctas y a asignarla</w:t>
+      </w:r>
+      <w:r>
+        <w:t>s</w:t>
+      </w:r>
+      <w:r>
+        <w:t xml:space="preserve"> en el </w:t>
       </w:r>
       <w:proofErr w:type="spellStart"/>
       <w:r>
@@ -2088,9 +2124,213 @@
       </w:r>
       <w:proofErr w:type="spellEnd"/>
       <w:r>
-        <w:t xml:space="preserve"> y finalmente, el resto del contenido.</w:t>
+        <w:t xml:space="preserve"> y finalmente, el resto del contenido</w:t>
+      </w:r>
+      <w:r>
+        <w:t xml:space="preserve"> de cada página.</w:t>
       </w:r>
     </w:p>
+    <w:p>
+      <w:r>
+        <w:t xml:space="preserve">Para la normalización, lo que he hecho para no saturar un </w:t>
+      </w:r>
+      <w:proofErr w:type="spellStart"/>
+      <w:r>
+        <w:t>css</w:t>
+      </w:r>
+      <w:proofErr w:type="spellEnd"/>
+      <w:r>
+        <w:t xml:space="preserve"> que intuyo ya largo, ha sido separar el archivo, así, la carpeta </w:t>
+      </w:r>
+      <w:proofErr w:type="spellStart"/>
+      <w:r>
+        <w:t>styles</w:t>
+      </w:r>
+      <w:proofErr w:type="spellEnd"/>
+      <w:r>
+        <w:t xml:space="preserve"> contiene l</w:t>
+      </w:r>
+      <w:r>
+        <w:t>os</w:t>
+      </w:r>
+      <w:r>
+        <w:t xml:space="preserve"> archivos s</w:t>
+      </w:r>
+      <w:r>
+        <w:t xml:space="preserve">tyles.css con las fuentes, los estilos, etc. de cada página y </w:t>
+      </w:r>
+      <w:r>
+        <w:t xml:space="preserve">reset.css que contiene los estilos del </w:t>
+      </w:r>
+      <w:proofErr w:type="gramStart"/>
+      <w:r>
+        <w:t>reseteo</w:t>
+      </w:r>
+      <w:proofErr w:type="gramEnd"/>
+      <w:r>
+        <w:t>. Esto lo he enlazado en orden</w:t>
+      </w:r>
+      <w:r>
+        <w:t xml:space="preserve">: </w:t>
+      </w:r>
+      <w:proofErr w:type="spellStart"/>
+      <w:r>
+        <w:t>reset</w:t>
+      </w:r>
+      <w:proofErr w:type="spellEnd"/>
+      <w:r>
+        <w:t xml:space="preserve">, </w:t>
+      </w:r>
+      <w:proofErr w:type="spellStart"/>
+      <w:r>
+        <w:t>styles</w:t>
+      </w:r>
+      <w:proofErr w:type="spellEnd"/>
+      <w:r>
+        <w:t xml:space="preserve"> </w:t>
+      </w:r>
+      <w:r>
+        <w:t xml:space="preserve">respectivamente </w:t>
+      </w:r>
+      <w:r>
+        <w:t>en el &lt;head&gt; de las páginas</w:t>
+      </w:r>
+      <w:r>
+        <w:t>.</w:t>
+      </w:r>
+    </w:p>
+    <w:p>
+      <w:r>
+        <w:t xml:space="preserve">En cuento a las fuentes, no he encontrado la fuente </w:t>
+      </w:r>
+      <w:proofErr w:type="spellStart"/>
+      <w:r>
+        <w:t>Source</w:t>
+      </w:r>
+      <w:proofErr w:type="spellEnd"/>
+      <w:r>
+        <w:t xml:space="preserve"> </w:t>
+      </w:r>
+      <w:r>
+        <w:t xml:space="preserve">Sans Pro, pero he visto que estaba la </w:t>
+      </w:r>
+      <w:proofErr w:type="spellStart"/>
+      <w:r>
+        <w:t>Source</w:t>
+      </w:r>
+      <w:proofErr w:type="spellEnd"/>
+      <w:r>
+        <w:t xml:space="preserve"> Sans 3 que, según he leído es la actualización de </w:t>
+      </w:r>
+      <w:r>
+        <w:t xml:space="preserve">la que se </w:t>
+      </w:r>
+      <w:r>
+        <w:lastRenderedPageBreak/>
+        <w:t>pide en la práctica así que es la que voy a usar. He descargado y añadido en styles.css</w:t>
+      </w:r>
+      <w:r>
+        <w:t xml:space="preserve"> las fuentes</w:t>
+      </w:r>
+      <w:r>
+        <w:t xml:space="preserve"> principales que voy a necesitar</w:t>
+      </w:r>
+      <w:r>
+        <w:t>.</w:t>
+      </w:r>
+    </w:p>
+    <w:p>
+      <w:pPr>
+        <w:pStyle w:val="Ttulo1"/>
+      </w:pPr>
+      <w:proofErr w:type="spellStart"/>
+      <w:r>
+        <w:t>Index</w:t>
+      </w:r>
+      <w:proofErr w:type="spellEnd"/>
+      <w:r>
+        <w:t xml:space="preserve"> CSS</w:t>
+      </w:r>
+    </w:p>
+    <w:p>
+      <w:r>
+        <w:t>En este punto</w:t>
+      </w:r>
+      <w:r>
+        <w:t xml:space="preserve">, como no tenía muy claro lo de las media </w:t>
+      </w:r>
+      <w:proofErr w:type="spellStart"/>
+      <w:r>
+        <w:t>queries</w:t>
+      </w:r>
+      <w:proofErr w:type="spellEnd"/>
+      <w:r>
+        <w:t>, tenía claro que iba a seguir lo de “</w:t>
+      </w:r>
+      <w:proofErr w:type="spellStart"/>
+      <w:r>
+        <w:t>mobile</w:t>
+      </w:r>
+      <w:proofErr w:type="spellEnd"/>
+      <w:r>
+        <w:t xml:space="preserve"> </w:t>
+      </w:r>
+      <w:proofErr w:type="spellStart"/>
+      <w:r>
+        <w:t>first</w:t>
+      </w:r>
+      <w:proofErr w:type="spellEnd"/>
+      <w:r>
+        <w:t xml:space="preserve">” </w:t>
+      </w:r>
+      <w:r>
+        <w:t xml:space="preserve">, </w:t>
+      </w:r>
+      <w:r>
+        <w:t>me he puesto a leer sobre ellas, creo que no son especialmente complicadas, pero si he descubierto algo que no conocía y que me ha parecido muy útil</w:t>
+      </w:r>
+      <w:r>
+        <w:t>,</w:t>
+      </w:r>
+      <w:r>
+        <w:t xml:space="preserve"> se trata del uso de </w:t>
+      </w:r>
+      <w:proofErr w:type="spellStart"/>
+      <w:r>
+        <w:t>root</w:t>
+      </w:r>
+      <w:proofErr w:type="spellEnd"/>
+      <w:r>
+        <w:t xml:space="preserve"> </w:t>
+      </w:r>
+      <w:r>
+        <w:t xml:space="preserve">para definir variables globales, esto </w:t>
+      </w:r>
+      <w:r>
+        <w:t xml:space="preserve">es especialmente útil para definir </w:t>
+      </w:r>
+      <w:r>
+        <w:t xml:space="preserve">colores, fondos o propiedades concretas </w:t>
+      </w:r>
+      <w:r>
+        <w:t xml:space="preserve">así que me he animado a usarlo, he creado los colores </w:t>
+      </w:r>
+      <w:r>
+        <w:t xml:space="preserve">que vienen en </w:t>
+      </w:r>
+      <w:r>
+        <w:t xml:space="preserve">los textos de la práctica y voy a tratar de usarlos durante la construcción del </w:t>
+      </w:r>
+      <w:proofErr w:type="spellStart"/>
+      <w:r>
+        <w:t>css</w:t>
+      </w:r>
+      <w:proofErr w:type="spellEnd"/>
+      <w:r>
+        <w:t>.</w:t>
+      </w:r>
+    </w:p>
+    <w:p/>
     <w:p/>
     <w:sectPr>
       <w:pgSz w:w="11906" w:h="16838"/>

</xml_diff>

<commit_message>
feat: css de header y footer, solución de errores y css del index.
</commit_message>
<xml_diff>
--- a/MemoriaPráctica3.docx
+++ b/MemoriaPráctica3.docx
@@ -10,6 +10,7 @@
           <w:docPartUnique/>
         </w:docPartObj>
       </w:sdtPr>
+      <w:sdtEndPr/>
       <w:sdtContent>
         <w:p>
           <w:r>
@@ -626,6 +627,7 @@
                                     <w:dataBinding w:prefixMappings="xmlns:ns0='http://purl.org/dc/elements/1.1/' xmlns:ns1='http://schemas.openxmlformats.org/package/2006/metadata/core-properties' " w:xpath="/ns1:coreProperties[1]/ns0:title[1]" w:storeItemID="{6C3C8BC8-F283-45AE-878A-BAB7291924A1}"/>
                                     <w:text/>
                                   </w:sdtPr>
+                                  <w:sdtEndPr/>
                                   <w:sdtContent>
                                     <w:p>
                                       <w:pPr>
@@ -664,6 +666,7 @@
                                     <w:dataBinding w:prefixMappings="xmlns:ns0='http://purl.org/dc/elements/1.1/' xmlns:ns1='http://schemas.openxmlformats.org/package/2006/metadata/core-properties' " w:xpath="/ns1:coreProperties[1]/ns0:subject[1]" w:storeItemID="{6C3C8BC8-F283-45AE-878A-BAB7291924A1}"/>
                                     <w:text/>
                                   </w:sdtPr>
+                                  <w:sdtEndPr/>
                                   <w:sdtContent>
                                     <w:p>
                                       <w:pPr>
@@ -1804,7 +1807,15 @@
       </w:r>
       <w:proofErr w:type="spellEnd"/>
       <w:r>
-        <w:t>&gt; podría encajar, pero pensando en que la sección podrían crecer, lo mas adecuado sería el &lt;</w:t>
+        <w:t xml:space="preserve">&gt; podría encajar, pero pensando en que la sección podrían crecer, lo </w:t>
+      </w:r>
+      <w:proofErr w:type="spellStart"/>
+      <w:r>
+        <w:t>mas</w:t>
+      </w:r>
+      <w:proofErr w:type="spellEnd"/>
+      <w:r>
+        <w:t xml:space="preserve"> adecuado sería el &lt;</w:t>
       </w:r>
       <w:proofErr w:type="spellStart"/>
       <w:r>
@@ -2201,7 +2212,15 @@
     </w:p>
     <w:p>
       <w:r>
-        <w:t xml:space="preserve">En cuento a las fuentes, no he encontrado la fuente </w:t>
+        <w:t xml:space="preserve">En </w:t>
+      </w:r>
+      <w:proofErr w:type="spellStart"/>
+      <w:r>
+        <w:t>cuento</w:t>
+      </w:r>
+      <w:proofErr w:type="spellEnd"/>
+      <w:r>
+        <w:t xml:space="preserve"> a las fuentes, no he encontrado la fuente </w:t>
       </w:r>
       <w:proofErr w:type="spellStart"/>
       <w:r>
@@ -2243,6 +2262,525 @@
       <w:pPr>
         <w:pStyle w:val="Ttulo1"/>
       </w:pPr>
+      <w:r>
+        <w:t xml:space="preserve">General, </w:t>
+      </w:r>
+      <w:proofErr w:type="spellStart"/>
+      <w:r>
+        <w:t>Header</w:t>
+      </w:r>
+      <w:proofErr w:type="spellEnd"/>
+      <w:r>
+        <w:t xml:space="preserve"> y </w:t>
+      </w:r>
+      <w:proofErr w:type="spellStart"/>
+      <w:r>
+        <w:t>Footer</w:t>
+      </w:r>
+      <w:proofErr w:type="spellEnd"/>
+      <w:r>
+        <w:t xml:space="preserve"> CSS</w:t>
+      </w:r>
+    </w:p>
+    <w:p>
+      <w:r>
+        <w:t>En este punto</w:t>
+      </w:r>
+      <w:r>
+        <w:t xml:space="preserve">, como no tenía muy claro lo de las media </w:t>
+      </w:r>
+      <w:proofErr w:type="spellStart"/>
+      <w:r>
+        <w:t>queries</w:t>
+      </w:r>
+      <w:proofErr w:type="spellEnd"/>
+      <w:r>
+        <w:t>,</w:t>
+      </w:r>
+      <w:r>
+        <w:t xml:space="preserve"> pero</w:t>
+      </w:r>
+      <w:r>
+        <w:t xml:space="preserve"> tenía claro que iba a seguir lo de “</w:t>
+      </w:r>
+      <w:proofErr w:type="spellStart"/>
+      <w:r>
+        <w:t>mobile</w:t>
+      </w:r>
+      <w:proofErr w:type="spellEnd"/>
+      <w:r>
+        <w:t xml:space="preserve"> </w:t>
+      </w:r>
+      <w:proofErr w:type="spellStart"/>
+      <w:r>
+        <w:t>first</w:t>
+      </w:r>
+      <w:proofErr w:type="spellEnd"/>
+      <w:r>
+        <w:t xml:space="preserve">” </w:t>
+      </w:r>
+      <w:r>
+        <w:t xml:space="preserve">, </w:t>
+      </w:r>
+      <w:r>
+        <w:t>me he puesto a leer sobre ellas, creo que no son especialmente complicadas, pero si he descubierto algo que no conocía y que me ha parecido muy útil</w:t>
+      </w:r>
+      <w:r>
+        <w:t>,</w:t>
+      </w:r>
+      <w:r>
+        <w:t xml:space="preserve"> se trata del uso de </w:t>
+      </w:r>
+      <w:proofErr w:type="spellStart"/>
+      <w:r>
+        <w:t>root</w:t>
+      </w:r>
+      <w:proofErr w:type="spellEnd"/>
+      <w:r>
+        <w:t xml:space="preserve"> </w:t>
+      </w:r>
+      <w:r>
+        <w:t xml:space="preserve">para definir variables globales, esto </w:t>
+      </w:r>
+      <w:r>
+        <w:t xml:space="preserve">es especialmente útil para definir </w:t>
+      </w:r>
+      <w:r>
+        <w:t xml:space="preserve">colores, fondos o propiedades concretas </w:t>
+      </w:r>
+      <w:r>
+        <w:t xml:space="preserve">así que me he animado a usarlo, he creado los colores </w:t>
+      </w:r>
+      <w:r>
+        <w:t xml:space="preserve">que vienen en </w:t>
+      </w:r>
+      <w:r>
+        <w:t xml:space="preserve">los textos de la práctica y voy a tratar de usarlos durante la construcción del </w:t>
+      </w:r>
+      <w:proofErr w:type="spellStart"/>
+      <w:r>
+        <w:t>css</w:t>
+      </w:r>
+      <w:proofErr w:type="spellEnd"/>
+      <w:r>
+        <w:t>.</w:t>
+      </w:r>
+    </w:p>
+    <w:p>
+      <w:r>
+        <w:t xml:space="preserve">Una vez definidos los colores dentro de </w:t>
+      </w:r>
+      <w:proofErr w:type="spellStart"/>
+      <w:r>
+        <w:t>root</w:t>
+      </w:r>
+      <w:proofErr w:type="spellEnd"/>
+      <w:r>
+        <w:t>, he añadido los estilos generales de</w:t>
+      </w:r>
+      <w:r>
+        <w:t xml:space="preserve"> &lt;</w:t>
+      </w:r>
+      <w:proofErr w:type="spellStart"/>
+      <w:r>
+        <w:t>body</w:t>
+      </w:r>
+      <w:proofErr w:type="spellEnd"/>
+      <w:r>
+        <w:t>&gt; y &lt;</w:t>
+      </w:r>
+      <w:proofErr w:type="spellStart"/>
+      <w:r>
+        <w:t>main</w:t>
+      </w:r>
+      <w:proofErr w:type="spellEnd"/>
+      <w:r>
+        <w:t>&gt; así como el alto de las &lt;</w:t>
+      </w:r>
+      <w:proofErr w:type="spellStart"/>
+      <w:r>
+        <w:t>img</w:t>
+      </w:r>
+      <w:proofErr w:type="spellEnd"/>
+      <w:r>
+        <w:t xml:space="preserve">&gt; en auto y el estilo general de los </w:t>
+      </w:r>
+      <w:r>
+        <w:t>&lt;a&gt;. En general, todos</w:t>
+      </w:r>
+      <w:r>
+        <w:t xml:space="preserve"> los grupos</w:t>
+      </w:r>
+      <w:r>
+        <w:t xml:space="preserve"> van a seguir el mismo patrón tal y como indica el Word</w:t>
+      </w:r>
+      <w:r>
+        <w:t xml:space="preserve"> así que es algo que puedo dejar ya definido</w:t>
+      </w:r>
+      <w:r>
+        <w:t xml:space="preserve"> y si hay alguno que requiere un trato particular, lo modificaré cuando corresponda.</w:t>
+      </w:r>
+    </w:p>
+    <w:p>
+      <w:r>
+        <w:t>Hecho</w:t>
+      </w:r>
+      <w:r>
+        <w:t xml:space="preserve"> esto, he pasado </w:t>
+      </w:r>
+      <w:proofErr w:type="spellStart"/>
+      <w:r>
+        <w:t>ha</w:t>
+      </w:r>
+      <w:proofErr w:type="spellEnd"/>
+      <w:r>
+        <w:t xml:space="preserve"> implementar el &lt;</w:t>
+      </w:r>
+      <w:proofErr w:type="spellStart"/>
+      <w:r>
+        <w:t>header</w:t>
+      </w:r>
+      <w:proofErr w:type="spellEnd"/>
+      <w:r>
+        <w:t>&gt; y &lt;</w:t>
+      </w:r>
+      <w:proofErr w:type="spellStart"/>
+      <w:r>
+        <w:t>footer</w:t>
+      </w:r>
+      <w:proofErr w:type="spellEnd"/>
+      <w:r>
+        <w:t>&gt; ya que estos son comunes a todas las páginas</w:t>
+      </w:r>
+      <w:r>
+        <w:t>, mientras hacía el &lt;</w:t>
+      </w:r>
+      <w:proofErr w:type="spellStart"/>
+      <w:r>
+        <w:t>header</w:t>
+      </w:r>
+      <w:proofErr w:type="spellEnd"/>
+      <w:r>
+        <w:t>&gt; he detectado un problema y es que</w:t>
+      </w:r>
+      <w:r>
+        <w:t>, tratando de ser fiel al mockup, se aprecia claramente que la separación entre las letras “IA” y “al día” es diferente, estando en “al día” mucho más juntas. Esto no lo había contemplado en el HTML,</w:t>
+      </w:r>
+      <w:r>
+        <w:t xml:space="preserve"> así que he separado el título en dos partes dentro de mismo </w:t>
+      </w:r>
+      <w:r>
+        <w:t>&lt;h2&gt;, la parte &lt;</w:t>
+      </w:r>
+      <w:proofErr w:type="spellStart"/>
+      <w:r>
+        <w:t>strong</w:t>
+      </w:r>
+      <w:proofErr w:type="spellEnd"/>
+      <w:r>
+        <w:t>&gt; con “IA” que ya estaba y una etiqueta &lt;</w:t>
+      </w:r>
+      <w:proofErr w:type="spellStart"/>
+      <w:r>
+        <w:t>span</w:t>
+      </w:r>
+      <w:proofErr w:type="spellEnd"/>
+      <w:r>
+        <w:t xml:space="preserve">&gt; con clase “logo-subtitulo” para “al día”. Esto me ha permitido hacer un </w:t>
+      </w:r>
+      <w:proofErr w:type="spellStart"/>
+      <w:r>
+        <w:t>letter-spacing</w:t>
+      </w:r>
+      <w:proofErr w:type="spellEnd"/>
+      <w:r>
+        <w:t xml:space="preserve"> aplicado justo a esa parte.</w:t>
+      </w:r>
+    </w:p>
+    <w:p>
+      <w:r>
+        <w:t>Una vez implementados y resulto los problemas de &lt;</w:t>
+      </w:r>
+      <w:proofErr w:type="spellStart"/>
+      <w:r>
+        <w:t>header</w:t>
+      </w:r>
+      <w:proofErr w:type="spellEnd"/>
+      <w:r>
+        <w:t>&gt; y &lt;</w:t>
+      </w:r>
+      <w:proofErr w:type="spellStart"/>
+      <w:r>
+        <w:t>footer</w:t>
+      </w:r>
+      <w:proofErr w:type="spellEnd"/>
+      <w:r>
+        <w:t xml:space="preserve">&gt;, he añadido las media </w:t>
+      </w:r>
+      <w:proofErr w:type="spellStart"/>
+      <w:r>
+        <w:t>query</w:t>
+      </w:r>
+      <w:proofErr w:type="spellEnd"/>
+      <w:r>
+        <w:t xml:space="preserve"> </w:t>
+      </w:r>
+      <w:r>
+        <w:t xml:space="preserve">para empezar ya a ver las diferencias y, en este contexto, he tenido problemas en la visualización del menú con respecto al título cuando pasaba de </w:t>
+      </w:r>
+      <w:r>
+        <w:t>“</w:t>
+      </w:r>
+      <w:proofErr w:type="spellStart"/>
+      <w:r>
+        <w:t>mobile</w:t>
+      </w:r>
+      <w:proofErr w:type="spellEnd"/>
+      <w:r>
+        <w:t xml:space="preserve">” a “escritorio” </w:t>
+      </w:r>
+      <w:r>
+        <w:t>ya que,</w:t>
+      </w:r>
+      <w:r>
+        <w:t xml:space="preserve"> en el caso de escritorio, el &lt;</w:t>
+      </w:r>
+      <w:proofErr w:type="spellStart"/>
+      <w:r>
+        <w:t>nav</w:t>
+      </w:r>
+      <w:proofErr w:type="spellEnd"/>
+      <w:r>
+        <w:t xml:space="preserve">&gt; quedaba totalmente </w:t>
+      </w:r>
+      <w:r>
+        <w:t xml:space="preserve">separado a la derecha de la página, quedando el título a la izquierda. Esto ocurría porque </w:t>
+      </w:r>
+      <w:r>
+        <w:t>tenía la “</w:t>
+      </w:r>
+      <w:proofErr w:type="spellStart"/>
+      <w:r>
+        <w:t>flex-direction</w:t>
+      </w:r>
+      <w:proofErr w:type="spellEnd"/>
+      <w:r>
+        <w:t xml:space="preserve">” </w:t>
+      </w:r>
+      <w:proofErr w:type="gramStart"/>
+      <w:r>
+        <w:t xml:space="preserve">del </w:t>
+      </w:r>
+      <w:r>
+        <w:t>.</w:t>
+      </w:r>
+      <w:proofErr w:type="spellStart"/>
+      <w:r>
+        <w:t>header</w:t>
+      </w:r>
+      <w:proofErr w:type="gramEnd"/>
+      <w:r>
+        <w:t>-ul</w:t>
+      </w:r>
+      <w:proofErr w:type="spellEnd"/>
+      <w:r>
+        <w:t xml:space="preserve"> </w:t>
+      </w:r>
+      <w:r>
+        <w:t xml:space="preserve">y </w:t>
+      </w:r>
+      <w:proofErr w:type="spellStart"/>
+      <w:r>
+        <w:t>menu</w:t>
+      </w:r>
+      <w:proofErr w:type="spellEnd"/>
+      <w:r>
+        <w:t xml:space="preserve"> </w:t>
+      </w:r>
+      <w:r>
+        <w:t>como “</w:t>
+      </w:r>
+      <w:proofErr w:type="spellStart"/>
+      <w:r>
+        <w:t>row</w:t>
+      </w:r>
+      <w:proofErr w:type="spellEnd"/>
+      <w:r>
+        <w:t>”, cuando lo correcto es establecerlo como “</w:t>
+      </w:r>
+      <w:proofErr w:type="spellStart"/>
+      <w:r>
+        <w:t>colu</w:t>
+      </w:r>
+      <w:r>
+        <w:t>n</w:t>
+      </w:r>
+      <w:r>
+        <w:t>m</w:t>
+      </w:r>
+      <w:proofErr w:type="spellEnd"/>
+      <w:r>
+        <w:t>”</w:t>
+      </w:r>
+      <w:r>
+        <w:t>.</w:t>
+      </w:r>
+    </w:p>
+    <w:p>
+      <w:r>
+        <w:t xml:space="preserve">Además, </w:t>
+      </w:r>
+      <w:r>
+        <w:t>me mostraba el título y el &lt;</w:t>
+      </w:r>
+      <w:proofErr w:type="spellStart"/>
+      <w:r>
+        <w:t>nav</w:t>
+      </w:r>
+      <w:proofErr w:type="spellEnd"/>
+      <w:r>
+        <w:t xml:space="preserve">&gt; centrados en el centro de la página, por lo que he tenido que modificar algunas </w:t>
+      </w:r>
+      <w:r>
+        <w:t>propiedades a “</w:t>
+      </w:r>
+      <w:proofErr w:type="spellStart"/>
+      <w:r>
+        <w:t>flex-start</w:t>
+      </w:r>
+      <w:proofErr w:type="spellEnd"/>
+      <w:r>
+        <w:t>”. De esta forma, creo que ha quedado bastante fiel a</w:t>
+      </w:r>
+      <w:r>
+        <w:t>l mockup.</w:t>
+      </w:r>
+    </w:p>
+    <w:p>
+      <w:r>
+        <w:t xml:space="preserve">Respecto al </w:t>
+      </w:r>
+      <w:proofErr w:type="spellStart"/>
+      <w:r>
+        <w:t>footer</w:t>
+      </w:r>
+      <w:proofErr w:type="spellEnd"/>
+      <w:r>
+        <w:t xml:space="preserve">, </w:t>
+      </w:r>
+      <w:r>
+        <w:t>no había implementado bien el &lt;</w:t>
+      </w:r>
+      <w:proofErr w:type="spellStart"/>
+      <w:r>
+        <w:t>nav</w:t>
+      </w:r>
+      <w:proofErr w:type="spellEnd"/>
+      <w:r>
+        <w:t xml:space="preserve">&gt; en </w:t>
+      </w:r>
+      <w:r>
+        <w:t>“</w:t>
+      </w:r>
+      <w:proofErr w:type="spellStart"/>
+      <w:r>
+        <w:t>mobile-firts</w:t>
+      </w:r>
+      <w:proofErr w:type="spellEnd"/>
+      <w:r>
+        <w:t xml:space="preserve">”, me había desconectado un momento y estaba implementando el </w:t>
+      </w:r>
+      <w:r>
+        <w:t xml:space="preserve">mockup de la vista de escritorio, así que cuando me he dado cuenta lo he modificado para que en la </w:t>
+      </w:r>
+      <w:r>
+        <w:lastRenderedPageBreak/>
+        <w:t xml:space="preserve">vista </w:t>
+      </w:r>
+      <w:proofErr w:type="spellStart"/>
+      <w:r>
+        <w:t>mobile</w:t>
+      </w:r>
+      <w:proofErr w:type="spellEnd"/>
+      <w:r>
+        <w:t xml:space="preserve"> se mostraran los enlaces </w:t>
+      </w:r>
+      <w:r>
+        <w:t>con “</w:t>
+      </w:r>
+      <w:proofErr w:type="spellStart"/>
+      <w:r>
+        <w:t>flex-direccion</w:t>
+      </w:r>
+      <w:proofErr w:type="spellEnd"/>
+      <w:r>
+        <w:t xml:space="preserve">: columna” </w:t>
+      </w:r>
+      <w:r>
+        <w:t xml:space="preserve">mientras que en la media </w:t>
+      </w:r>
+      <w:proofErr w:type="spellStart"/>
+      <w:r>
+        <w:t>query</w:t>
+      </w:r>
+      <w:proofErr w:type="spellEnd"/>
+      <w:r>
+        <w:t xml:space="preserve"> del escritorio (1024) se “</w:t>
+      </w:r>
+      <w:proofErr w:type="spellStart"/>
+      <w:r>
+        <w:t>flex-direction</w:t>
+      </w:r>
+      <w:proofErr w:type="spellEnd"/>
+      <w:r>
+        <w:t xml:space="preserve">: </w:t>
+      </w:r>
+      <w:proofErr w:type="spellStart"/>
+      <w:r>
+        <w:t>row</w:t>
+      </w:r>
+      <w:proofErr w:type="spellEnd"/>
+      <w:r>
+        <w:t>”</w:t>
+      </w:r>
+      <w:r>
+        <w:t>.</w:t>
+      </w:r>
+    </w:p>
+    <w:p>
+      <w:r>
+        <w:t>Algo que no me gusta y que debo corregir una vez solucionado esto, son los guiones que se ven</w:t>
+      </w:r>
+      <w:r>
+        <w:t xml:space="preserve"> en la versión </w:t>
+      </w:r>
+      <w:proofErr w:type="spellStart"/>
+      <w:r>
+        <w:t>mobile</w:t>
+      </w:r>
+      <w:proofErr w:type="spellEnd"/>
+      <w:r>
+        <w:t xml:space="preserve">, estos guiones, además de antiestéticos no se ven en el mockup, por lo que habrá que quitaros o ponerlos de forma dinámica con respecto al tamaño de las pantallas, pero esto es algo que voy a dejar para el final, cuando esté </w:t>
+      </w:r>
+      <w:r>
+        <w:t xml:space="preserve">depurando y afinando las vistas. De momento dejo este bloque cerrado y empiezo con el </w:t>
+      </w:r>
+      <w:proofErr w:type="spellStart"/>
+      <w:r>
+        <w:t>index</w:t>
+      </w:r>
+      <w:proofErr w:type="spellEnd"/>
+      <w:r>
+        <w:t>.</w:t>
+      </w:r>
+    </w:p>
+    <w:p>
+      <w:pPr>
+        <w:pStyle w:val="Ttulo1"/>
+      </w:pPr>
+      <w:r>
+        <w:t xml:space="preserve"> </w:t>
+      </w:r>
       <w:proofErr w:type="spellStart"/>
       <w:r>
         <w:t>Index</w:t>
@@ -2252,84 +2790,7 @@
         <w:t xml:space="preserve"> CSS</w:t>
       </w:r>
     </w:p>
-    <w:p>
-      <w:r>
-        <w:t>En este punto</w:t>
-      </w:r>
-      <w:r>
-        <w:t xml:space="preserve">, como no tenía muy claro lo de las media </w:t>
-      </w:r>
-      <w:proofErr w:type="spellStart"/>
-      <w:r>
-        <w:t>queries</w:t>
-      </w:r>
-      <w:proofErr w:type="spellEnd"/>
-      <w:r>
-        <w:t>, tenía claro que iba a seguir lo de “</w:t>
-      </w:r>
-      <w:proofErr w:type="spellStart"/>
-      <w:r>
-        <w:t>mobile</w:t>
-      </w:r>
-      <w:proofErr w:type="spellEnd"/>
-      <w:r>
-        <w:t xml:space="preserve"> </w:t>
-      </w:r>
-      <w:proofErr w:type="spellStart"/>
-      <w:r>
-        <w:t>first</w:t>
-      </w:r>
-      <w:proofErr w:type="spellEnd"/>
-      <w:r>
-        <w:t xml:space="preserve">” </w:t>
-      </w:r>
-      <w:r>
-        <w:t xml:space="preserve">, </w:t>
-      </w:r>
-      <w:r>
-        <w:t>me he puesto a leer sobre ellas, creo que no son especialmente complicadas, pero si he descubierto algo que no conocía y que me ha parecido muy útil</w:t>
-      </w:r>
-      <w:r>
-        <w:t>,</w:t>
-      </w:r>
-      <w:r>
-        <w:t xml:space="preserve"> se trata del uso de </w:t>
-      </w:r>
-      <w:proofErr w:type="spellStart"/>
-      <w:r>
-        <w:t>root</w:t>
-      </w:r>
-      <w:proofErr w:type="spellEnd"/>
-      <w:r>
-        <w:t xml:space="preserve"> </w:t>
-      </w:r>
-      <w:r>
-        <w:t xml:space="preserve">para definir variables globales, esto </w:t>
-      </w:r>
-      <w:r>
-        <w:t xml:space="preserve">es especialmente útil para definir </w:t>
-      </w:r>
-      <w:r>
-        <w:t xml:space="preserve">colores, fondos o propiedades concretas </w:t>
-      </w:r>
-      <w:r>
-        <w:t xml:space="preserve">así que me he animado a usarlo, he creado los colores </w:t>
-      </w:r>
-      <w:r>
-        <w:t xml:space="preserve">que vienen en </w:t>
-      </w:r>
-      <w:r>
-        <w:t xml:space="preserve">los textos de la práctica y voy a tratar de usarlos durante la construcción del </w:t>
-      </w:r>
-      <w:proofErr w:type="spellStart"/>
-      <w:r>
-        <w:t>css</w:t>
-      </w:r>
-      <w:proofErr w:type="spellEnd"/>
-      <w:r>
-        <w:t>.</w:t>
-      </w:r>
-    </w:p>
+    <w:p/>
     <w:p/>
     <w:p/>
     <w:sectPr>

</xml_diff>